<commit_message>
to_docx: use template.docx, can't use predefined styles 'Heading 1' or etc...
</commit_message>
<xml_diff>
--- a/test/template.docx
+++ b/test/template.docx
@@ -12,6 +12,25 @@
       <w:r>
         <w:rPr/>
       </w:r>
+    </w:p>
+    <w:p>
+      <w:pPr>
+        <w:sectPr>
+          <w:type w:val="nextPage"/>
+          <w:pgSz w:w="11906" w:h="16838"/>
+          <w:pgMar w:left="1225" w:right="1225" w:header="0" w:top="1225" w:footer="0" w:bottom="1225" w:gutter="0"/>
+          <w:pgBorders w:display="allPages" w:offsetFrom="text">
+            <w:top w:val="single" w:sz="2" w:space="4" w:color="000000"/>
+            <w:left w:val="single" w:sz="2" w:space="4" w:color="000000"/>
+            <w:bottom w:val="single" w:sz="2" w:space="4" w:color="000000"/>
+            <w:right w:val="single" w:sz="2" w:space="4" w:color="000000"/>
+          </w:pgBorders>
+          <w:pgNumType w:fmt="decimal"/>
+          <w:formProt w:val="false"/>
+          <w:textDirection w:val="lrTb"/>
+          <w:docGrid w:type="default" w:linePitch="100" w:charSpace="0"/>
+        </w:sectPr>
+      </w:pPr>
     </w:p>
     <w:p>
       <w:pPr>
@@ -59,6 +78,18 @@
             <w:fldChar w:fldCharType="end"/>
           </w:r>
         </w:p>
+        <w:p>
+          <w:pPr>
+            <w:sectPr>
+              <w:type w:val="continuous"/>
+              <w:pgSz w:w="11906" w:h="16838"/>
+              <w:pgMar w:left="1225" w:right="1225" w:header="0" w:top="1225" w:footer="0" w:bottom="1225" w:gutter="0"/>
+              <w:formProt w:val="false"/>
+              <w:textDirection w:val="lrTb"/>
+              <w:docGrid w:type="default" w:linePitch="100" w:charSpace="0"/>
+            </w:sectPr>
+          </w:pPr>
+        </w:p>
       </w:sdtContent>
     </w:sdt>
     <w:p>
@@ -85,6 +116,128 @@
     </w:p>
     <w:p>
       <w:pPr>
+        <w:pStyle w:val="Heading11"/>
+        <w:numPr>
+          <w:ilvl w:val="0"/>
+          <w:numId w:val="2"/>
+        </w:numPr>
+        <w:rPr/>
+      </w:pPr>
+      <w:r>
+        <w:rPr/>
+        <w:t>aaa</w:t>
+      </w:r>
+    </w:p>
+    <w:p>
+      <w:pPr>
+        <w:pStyle w:val="Heading21"/>
+        <w:numPr>
+          <w:ilvl w:val="1"/>
+          <w:numId w:val="2"/>
+        </w:numPr>
+        <w:rPr/>
+      </w:pPr>
+      <w:r>
+        <w:rPr/>
+        <w:t>Bbb</w:t>
+      </w:r>
+    </w:p>
+    <w:p>
+      <w:pPr>
+        <w:pStyle w:val="Heading31"/>
+        <w:numPr>
+          <w:ilvl w:val="2"/>
+          <w:numId w:val="2"/>
+        </w:numPr>
+        <w:rPr/>
+      </w:pPr>
+      <w:r>
+        <w:rPr/>
+        <w:t>Ccc</w:t>
+      </w:r>
+    </w:p>
+    <w:p>
+      <w:pPr>
+        <w:pStyle w:val="Heading41"/>
+        <w:numPr>
+          <w:ilvl w:val="3"/>
+          <w:numId w:val="2"/>
+        </w:numPr>
+        <w:rPr/>
+      </w:pPr>
+      <w:r>
+        <w:rPr/>
+        <w:t>Eee</w:t>
+      </w:r>
+    </w:p>
+    <w:p>
+      <w:pPr>
+        <w:pStyle w:val="Heading51"/>
+        <w:numPr>
+          <w:ilvl w:val="4"/>
+          <w:numId w:val="2"/>
+        </w:numPr>
+        <w:rPr/>
+      </w:pPr>
+      <w:r>
+        <w:rPr/>
+        <w:t>Fff</w:t>
+      </w:r>
+    </w:p>
+    <w:p>
+      <w:pPr>
+        <w:pStyle w:val="Heading61"/>
+        <w:numPr>
+          <w:ilvl w:val="5"/>
+          <w:numId w:val="2"/>
+        </w:numPr>
+        <w:rPr/>
+      </w:pPr>
+      <w:r>
+        <w:rPr/>
+        <w:t>ggg</w:t>
+      </w:r>
+    </w:p>
+    <w:p>
+      <w:pPr>
+        <w:pStyle w:val="Heading61"/>
+        <w:rPr/>
+      </w:pPr>
+      <w:r>
+        <w:rPr/>
+      </w:r>
+    </w:p>
+    <w:p>
+      <w:pPr>
+        <w:pStyle w:val="Quote"/>
+        <w:rPr/>
+      </w:pPr>
+      <w:r>
+        <w:rPr/>
+        <w:t>c</w:t>
+      </w:r>
+    </w:p>
+    <w:p>
+      <w:pPr>
+        <w:pStyle w:val="Quote"/>
+        <w:rPr/>
+      </w:pPr>
+      <w:r>
+        <w:rPr/>
+        <w:t>aa</w:t>
+      </w:r>
+    </w:p>
+    <w:p>
+      <w:pPr>
+        <w:pStyle w:val="Quote"/>
+        <w:rPr/>
+      </w:pPr>
+      <w:r>
+        <w:rPr/>
+      </w:r>
+    </w:p>
+    <w:p>
+      <w:pPr>
         <w:pStyle w:val="Normal"/>
         <w:bidi w:val="0"/>
         <w:jc w:val="left"/>
@@ -95,21 +248,216 @@
       </w:r>
     </w:p>
     <w:sectPr>
-      <w:type w:val="nextPage"/>
+      <w:type w:val="continuous"/>
       <w:pgSz w:w="11906" w:h="16838"/>
       <w:pgMar w:left="1225" w:right="1225" w:header="0" w:top="1225" w:footer="0" w:bottom="1225" w:gutter="0"/>
-      <w:pgBorders w:display="allPages" w:offsetFrom="text">
-        <w:top w:val="single" w:sz="2" w:space="4" w:color="000000"/>
-        <w:left w:val="single" w:sz="2" w:space="4" w:color="000000"/>
-        <w:bottom w:val="single" w:sz="2" w:space="4" w:color="000000"/>
-        <w:right w:val="single" w:sz="2" w:space="4" w:color="000000"/>
-      </w:pgBorders>
-      <w:pgNumType w:fmt="decimal"/>
       <w:formProt w:val="false"/>
       <w:textDirection w:val="lrTb"/>
+      <w:docGrid w:type="default" w:linePitch="100" w:charSpace="0"/>
     </w:sectPr>
   </w:body>
 </w:document>
+</file>
+
+<file path=word/numbering.xml><?xml version="1.0" encoding="utf-8"?>
+<w:numbering xmlns:w="http://schemas.openxmlformats.org/wordprocessingml/2006/main" xmlns:o="urn:schemas-microsoft-com:office:office" xmlns:r="http://schemas.openxmlformats.org/officeDocument/2006/relationships" xmlns:v="urn:schemas-microsoft-com:vml">
+  <w:abstractNum w:abstractNumId="1">
+    <w:lvl w:ilvl="0">
+      <w:start w:val="1"/>
+      <w:pStyle w:val="Heading1"/>
+      <w:numFmt w:val="none"/>
+      <w:suff w:val="nothing"/>
+      <w:lvlText w:val=""/>
+      <w:lvlJc w:val="left"/>
+      <w:pPr>
+        <w:ind w:left="0" w:hanging="0"/>
+      </w:pPr>
+    </w:lvl>
+    <w:lvl w:ilvl="1">
+      <w:start w:val="1"/>
+      <w:pStyle w:val="Heading2"/>
+      <w:numFmt w:val="none"/>
+      <w:suff w:val="nothing"/>
+      <w:lvlText w:val=""/>
+      <w:lvlJc w:val="left"/>
+      <w:pPr>
+        <w:ind w:left="0" w:hanging="0"/>
+      </w:pPr>
+    </w:lvl>
+    <w:lvl w:ilvl="2">
+      <w:start w:val="1"/>
+      <w:pStyle w:val="Heading3"/>
+      <w:numFmt w:val="none"/>
+      <w:suff w:val="nothing"/>
+      <w:lvlText w:val=""/>
+      <w:lvlJc w:val="left"/>
+      <w:pPr>
+        <w:ind w:left="0" w:hanging="0"/>
+      </w:pPr>
+    </w:lvl>
+    <w:lvl w:ilvl="3">
+      <w:start w:val="1"/>
+      <w:pStyle w:val="Heading4"/>
+      <w:numFmt w:val="none"/>
+      <w:suff w:val="nothing"/>
+      <w:lvlText w:val=""/>
+      <w:lvlJc w:val="left"/>
+      <w:pPr>
+        <w:ind w:left="0" w:hanging="0"/>
+      </w:pPr>
+    </w:lvl>
+    <w:lvl w:ilvl="4">
+      <w:start w:val="1"/>
+      <w:pStyle w:val="Heading5"/>
+      <w:numFmt w:val="none"/>
+      <w:suff w:val="nothing"/>
+      <w:lvlText w:val=""/>
+      <w:lvlJc w:val="left"/>
+      <w:pPr>
+        <w:ind w:left="0" w:hanging="0"/>
+      </w:pPr>
+    </w:lvl>
+    <w:lvl w:ilvl="5">
+      <w:start w:val="1"/>
+      <w:pStyle w:val="Heading6"/>
+      <w:numFmt w:val="none"/>
+      <w:suff w:val="nothing"/>
+      <w:lvlText w:val=""/>
+      <w:lvlJc w:val="left"/>
+      <w:pPr>
+        <w:ind w:left="0" w:hanging="0"/>
+      </w:pPr>
+    </w:lvl>
+    <w:lvl w:ilvl="6">
+      <w:start w:val="1"/>
+      <w:numFmt w:val="none"/>
+      <w:suff w:val="nothing"/>
+      <w:lvlText w:val=""/>
+      <w:lvlJc w:val="left"/>
+      <w:pPr>
+        <w:ind w:left="0" w:hanging="0"/>
+      </w:pPr>
+    </w:lvl>
+    <w:lvl w:ilvl="7">
+      <w:start w:val="1"/>
+      <w:numFmt w:val="none"/>
+      <w:suff w:val="nothing"/>
+      <w:lvlText w:val=""/>
+      <w:lvlJc w:val="left"/>
+      <w:pPr>
+        <w:ind w:left="0" w:hanging="0"/>
+      </w:pPr>
+    </w:lvl>
+    <w:lvl w:ilvl="8">
+      <w:start w:val="1"/>
+      <w:numFmt w:val="none"/>
+      <w:suff w:val="nothing"/>
+      <w:lvlText w:val=""/>
+      <w:lvlJc w:val="left"/>
+      <w:pPr>
+        <w:ind w:left="0" w:hanging="0"/>
+      </w:pPr>
+    </w:lvl>
+  </w:abstractNum>
+  <w:abstractNum w:abstractNumId="2">
+    <w:lvl w:ilvl="0">
+      <w:start w:val="1"/>
+      <w:numFmt w:val="none"/>
+      <w:suff w:val="nothing"/>
+      <w:lvlText w:val=""/>
+      <w:lvlJc w:val="left"/>
+      <w:pPr>
+        <w:ind w:left="0" w:hanging="0"/>
+      </w:pPr>
+    </w:lvl>
+    <w:lvl w:ilvl="1">
+      <w:start w:val="1"/>
+      <w:numFmt w:val="none"/>
+      <w:suff w:val="nothing"/>
+      <w:lvlText w:val=""/>
+      <w:lvlJc w:val="left"/>
+      <w:pPr>
+        <w:ind w:left="0" w:hanging="0"/>
+      </w:pPr>
+    </w:lvl>
+    <w:lvl w:ilvl="2">
+      <w:start w:val="1"/>
+      <w:numFmt w:val="none"/>
+      <w:suff w:val="nothing"/>
+      <w:lvlText w:val=""/>
+      <w:lvlJc w:val="left"/>
+      <w:pPr>
+        <w:ind w:left="0" w:hanging="0"/>
+      </w:pPr>
+    </w:lvl>
+    <w:lvl w:ilvl="3">
+      <w:start w:val="1"/>
+      <w:numFmt w:val="none"/>
+      <w:suff w:val="nothing"/>
+      <w:lvlText w:val=""/>
+      <w:lvlJc w:val="left"/>
+      <w:pPr>
+        <w:ind w:left="0" w:hanging="0"/>
+      </w:pPr>
+    </w:lvl>
+    <w:lvl w:ilvl="4">
+      <w:start w:val="1"/>
+      <w:numFmt w:val="none"/>
+      <w:suff w:val="nothing"/>
+      <w:lvlText w:val=""/>
+      <w:lvlJc w:val="left"/>
+      <w:pPr>
+        <w:ind w:left="0" w:hanging="0"/>
+      </w:pPr>
+    </w:lvl>
+    <w:lvl w:ilvl="5">
+      <w:start w:val="1"/>
+      <w:numFmt w:val="none"/>
+      <w:suff w:val="nothing"/>
+      <w:lvlText w:val=""/>
+      <w:lvlJc w:val="left"/>
+      <w:pPr>
+        <w:ind w:left="0" w:hanging="0"/>
+      </w:pPr>
+    </w:lvl>
+    <w:lvl w:ilvl="6">
+      <w:start w:val="1"/>
+      <w:numFmt w:val="none"/>
+      <w:suff w:val="nothing"/>
+      <w:lvlText w:val=""/>
+      <w:lvlJc w:val="left"/>
+      <w:pPr>
+        <w:ind w:left="0" w:hanging="0"/>
+      </w:pPr>
+    </w:lvl>
+    <w:lvl w:ilvl="7">
+      <w:start w:val="1"/>
+      <w:numFmt w:val="none"/>
+      <w:suff w:val="nothing"/>
+      <w:lvlText w:val=""/>
+      <w:lvlJc w:val="left"/>
+      <w:pPr>
+        <w:ind w:left="0" w:hanging="0"/>
+      </w:pPr>
+    </w:lvl>
+    <w:lvl w:ilvl="8">
+      <w:start w:val="1"/>
+      <w:numFmt w:val="none"/>
+      <w:suff w:val="nothing"/>
+      <w:lvlText w:val=""/>
+      <w:lvlJc w:val="left"/>
+      <w:pPr>
+        <w:ind w:left="0" w:hanging="0"/>
+      </w:pPr>
+    </w:lvl>
+  </w:abstractNum>
+  <w:num w:numId="1">
+    <w:abstractNumId w:val="1"/>
+  </w:num>
+  <w:num w:numId="2">
+    <w:abstractNumId w:val="2"/>
+  </w:num>
+</w:numbering>
 </file>
 
 <file path=word/styles.xml><?xml version="1.0" encoding="utf-8"?>
@@ -119,15 +467,13 @@
       <w:rPr>
         <w:rFonts w:ascii="Liberation Serif" w:hAnsi="Liberation Serif" w:eastAsia="Noto Serif CJK JP" w:cs="TakaoPGothic"/>
         <w:kern w:val="2"/>
-        <w:sz w:val="24"/>
+        <w:sz w:val="20"/>
         <w:szCs w:val="24"/>
         <w:lang w:val="en-US" w:eastAsia="ja-JP" w:bidi="hi-IN"/>
       </w:rPr>
     </w:rPrDefault>
     <w:pPrDefault>
-      <w:pPr>
-        <w:widowControl/>
-      </w:pPr>
+      <w:pPr/>
     </w:pPrDefault>
   </w:docDefaults>
   <w:style w:type="paragraph" w:styleId="Normal">
@@ -136,6 +482,8 @@
     <w:pPr>
       <w:widowControl/>
       <w:bidi w:val="0"/>
+      <w:spacing w:before="0" w:after="0"/>
+      <w:jc w:val="left"/>
     </w:pPr>
     <w:rPr>
       <w:rFonts w:ascii="Liberation Serif" w:hAnsi="Liberation Serif" w:eastAsia="Noto Serif CJK JP" w:cs="TakaoPGothic"/>
@@ -146,6 +494,130 @@
       <w:lang w:val="en-US" w:eastAsia="ja-JP" w:bidi="hi-IN"/>
     </w:rPr>
   </w:style>
+  <w:style w:type="paragraph" w:styleId="Heading1">
+    <w:name w:val="Heading 1"/>
+    <w:basedOn w:val="Heading"/>
+    <w:next w:val="TextBody"/>
+    <w:qFormat/>
+    <w:pPr>
+      <w:numPr>
+        <w:ilvl w:val="0"/>
+        <w:numId w:val="1"/>
+      </w:numPr>
+      <w:spacing w:before="240" w:after="120"/>
+      <w:outlineLvl w:val="0"/>
+    </w:pPr>
+    <w:rPr>
+      <w:b/>
+      <w:bCs/>
+      <w:sz w:val="36"/>
+      <w:szCs w:val="36"/>
+    </w:rPr>
+  </w:style>
+  <w:style w:type="paragraph" w:styleId="Heading2">
+    <w:name w:val="Heading 2"/>
+    <w:basedOn w:val="Heading"/>
+    <w:next w:val="TextBody"/>
+    <w:qFormat/>
+    <w:pPr>
+      <w:numPr>
+        <w:ilvl w:val="1"/>
+        <w:numId w:val="1"/>
+      </w:numPr>
+      <w:spacing w:before="200" w:after="120"/>
+      <w:outlineLvl w:val="1"/>
+    </w:pPr>
+    <w:rPr>
+      <w:b/>
+      <w:bCs/>
+      <w:sz w:val="32"/>
+      <w:szCs w:val="32"/>
+    </w:rPr>
+  </w:style>
+  <w:style w:type="paragraph" w:styleId="Heading3">
+    <w:name w:val="Heading 3"/>
+    <w:basedOn w:val="Heading"/>
+    <w:next w:val="TextBody"/>
+    <w:qFormat/>
+    <w:pPr>
+      <w:numPr>
+        <w:ilvl w:val="2"/>
+        <w:numId w:val="1"/>
+      </w:numPr>
+      <w:spacing w:before="140" w:after="120"/>
+      <w:outlineLvl w:val="2"/>
+    </w:pPr>
+    <w:rPr>
+      <w:b/>
+      <w:bCs/>
+      <w:sz w:val="28"/>
+      <w:szCs w:val="28"/>
+    </w:rPr>
+  </w:style>
+  <w:style w:type="paragraph" w:styleId="Heading4">
+    <w:name w:val="Heading 4"/>
+    <w:basedOn w:val="Heading"/>
+    <w:next w:val="TextBody"/>
+    <w:qFormat/>
+    <w:pPr>
+      <w:numPr>
+        <w:ilvl w:val="3"/>
+        <w:numId w:val="1"/>
+      </w:numPr>
+      <w:spacing w:before="120" w:after="120"/>
+      <w:outlineLvl w:val="3"/>
+    </w:pPr>
+    <w:rPr>
+      <w:b/>
+      <w:bCs/>
+      <w:i/>
+      <w:iCs/>
+      <w:sz w:val="27"/>
+      <w:szCs w:val="27"/>
+    </w:rPr>
+  </w:style>
+  <w:style w:type="paragraph" w:styleId="Heading5">
+    <w:name w:val="Heading 5"/>
+    <w:basedOn w:val="Heading"/>
+    <w:next w:val="TextBody"/>
+    <w:qFormat/>
+    <w:pPr>
+      <w:numPr>
+        <w:ilvl w:val="4"/>
+        <w:numId w:val="1"/>
+      </w:numPr>
+      <w:spacing w:before="120" w:after="60"/>
+      <w:outlineLvl w:val="4"/>
+    </w:pPr>
+    <w:rPr>
+      <w:b/>
+      <w:bCs/>
+      <w:sz w:val="24"/>
+      <w:szCs w:val="24"/>
+    </w:rPr>
+  </w:style>
+  <w:style w:type="paragraph" w:styleId="Heading6">
+    <w:name w:val="Heading 6"/>
+    <w:basedOn w:val="Heading"/>
+    <w:next w:val="TextBody"/>
+    <w:qFormat/>
+    <w:pPr>
+      <w:numPr>
+        <w:ilvl w:val="5"/>
+        <w:numId w:val="1"/>
+      </w:numPr>
+      <w:spacing w:before="60" w:after="60"/>
+      <w:outlineLvl w:val="5"/>
+    </w:pPr>
+    <w:rPr>
+      <w:b/>
+      <w:bCs/>
+      <w:i/>
+      <w:iCs/>
+      <w:sz w:val="24"/>
+      <w:szCs w:val="24"/>
+    </w:rPr>
+  </w:style>
   <w:style w:type="paragraph" w:styleId="Heading">
     <w:name w:val="Heading"/>
     <w:basedOn w:val="Normal"/>
@@ -226,5 +698,90 @@
       <w:bCs/>
     </w:rPr>
   </w:style>
+  <w:style w:type="paragraph" w:styleId="Heading11">
+    <w:name w:val="Heading1"/>
+    <w:basedOn w:val="Heading"/>
+    <w:next w:val="TextBody"/>
+    <w:qFormat/>
+    <w:pPr>
+      <w:outlineLvl w:val="0"/>
+    </w:pPr>
+    <w:rPr/>
+  </w:style>
+  <w:style w:type="paragraph" w:styleId="Quotations">
+    <w:name w:val="Quotations"/>
+    <w:basedOn w:val="Normal"/>
+    <w:qFormat/>
+    <w:pPr>
+      <w:spacing w:before="0" w:after="283"/>
+      <w:ind w:left="567" w:right="567" w:hanging="0"/>
+    </w:pPr>
+    <w:rPr/>
+  </w:style>
+  <w:style w:type="paragraph" w:styleId="Heading21">
+    <w:name w:val="Heading2"/>
+    <w:basedOn w:val="Heading"/>
+    <w:next w:val="TextBody"/>
+    <w:qFormat/>
+    <w:pPr>
+      <w:outlineLvl w:val="1"/>
+    </w:pPr>
+    <w:rPr/>
+  </w:style>
+  <w:style w:type="paragraph" w:styleId="Heading31">
+    <w:name w:val="Heading3"/>
+    <w:basedOn w:val="Heading"/>
+    <w:next w:val="TextBody"/>
+    <w:qFormat/>
+    <w:pPr>
+      <w:outlineLvl w:val="2"/>
+    </w:pPr>
+    <w:rPr/>
+  </w:style>
+  <w:style w:type="paragraph" w:styleId="Heading41">
+    <w:name w:val="Heading4"/>
+    <w:basedOn w:val="Heading"/>
+    <w:next w:val="TextBody"/>
+    <w:qFormat/>
+    <w:pPr>
+      <w:outlineLvl w:val="3"/>
+    </w:pPr>
+    <w:rPr/>
+  </w:style>
+  <w:style w:type="paragraph" w:styleId="Heading51">
+    <w:name w:val="Heading5"/>
+    <w:basedOn w:val="Heading"/>
+    <w:next w:val="Normal"/>
+    <w:qFormat/>
+    <w:pPr>
+      <w:outlineLvl w:val="4"/>
+    </w:pPr>
+    <w:rPr/>
+  </w:style>
+  <w:style w:type="paragraph" w:styleId="Heading61">
+    <w:name w:val="Heading6"/>
+    <w:basedOn w:val="Heading"/>
+    <w:next w:val="TextBody"/>
+    <w:qFormat/>
+    <w:pPr>
+      <w:outlineLvl w:val="5"/>
+    </w:pPr>
+    <w:rPr/>
+  </w:style>
+  <w:style w:type="paragraph" w:styleId="Quote">
+    <w:name w:val="Quote"/>
+    <w:basedOn w:val="Normal"/>
+    <w:qFormat/>
+    <w:pPr>
+      <w:pBdr>
+        <w:top w:val="thickThinLargeGap" w:sz="2" w:space="4" w:color="000000"/>
+        <w:left w:val="thickThinLargeGap" w:sz="2" w:space="4" w:color="000000"/>
+        <w:bottom w:val="thickThinLargeGap" w:sz="2" w:space="4" w:color="000000"/>
+        <w:right w:val="thickThinLargeGap" w:sz="2" w:space="4" w:color="000000"/>
+      </w:pBdr>
+      <w:ind w:left="170" w:right="170" w:hanging="0"/>
+    </w:pPr>
+    <w:rPr/>
+  </w:style>
 </w:styles>
 </file>
</xml_diff>

<commit_message>
to_docx: enable borders on tables, and settings width.
</commit_message>
<xml_diff>
--- a/test/template.docx
+++ b/test/template.docx
@@ -247,6 +247,508 @@
         <w:rPr/>
       </w:r>
     </w:p>
+    <w:tbl>
+      <w:tblPr>
+        <w:tblW w:w="9456" w:type="dxa"/>
+        <w:jc w:val="left"/>
+        <w:tblInd w:w="0" w:type="dxa"/>
+        <w:tblCellMar>
+          <w:top w:w="0" w:type="dxa"/>
+          <w:left w:w="0" w:type="dxa"/>
+          <w:bottom w:w="0" w:type="dxa"/>
+          <w:right w:w="0" w:type="dxa"/>
+        </w:tblCellMar>
+      </w:tblPr>
+      <w:tblGrid>
+        <w:gridCol w:w="4728"/>
+        <w:gridCol w:w="4727"/>
+      </w:tblGrid>
+      <w:tr>
+        <w:trPr/>
+        <w:tc>
+          <w:tcPr>
+            <w:tcW w:w="4728" w:type="dxa"/>
+            <w:tcBorders>
+              <w:top w:val="single" w:sz="6" w:space="0" w:color="FAA61A"/>
+              <w:left w:val="single" w:sz="6" w:space="0" w:color="FAA61A"/>
+            </w:tcBorders>
+            <w:shd w:fill="FAA61A" w:val="clear"/>
+          </w:tcPr>
+          <w:p>
+            <w:pPr>
+              <w:pStyle w:val="TableContents"/>
+              <w:jc w:val="left"/>
+              <w:rPr>
+                <w:rFonts w:ascii="Liberation Sans" w:hAnsi="Liberation Sans"/>
+                <w:b w:val="false"/>
+                <w:b w:val="false"/>
+                <w:bCs w:val="false"/>
+                <w:i w:val="false"/>
+                <w:i w:val="false"/>
+                <w:iCs w:val="false"/>
+                <w:strike w:val="false"/>
+                <w:dstrike w:val="false"/>
+                <w:outline w:val="false"/>
+                <w:shadow w:val="false"/>
+                <w:color w:val="000000"/>
+                <w:sz w:val="24"/>
+                <w:szCs w:val="24"/>
+                <w:u w:val="none"/>
+              </w:rPr>
+            </w:pPr>
+            <w:r>
+              <w:rPr>
+                <w:rFonts w:ascii="Liberation Sans" w:hAnsi="Liberation Sans"/>
+                <w:b/>
+                <w:bCs/>
+                <w:i w:val="false"/>
+                <w:iCs w:val="false"/>
+                <w:strike w:val="false"/>
+                <w:dstrike w:val="false"/>
+                <w:outline w:val="false"/>
+                <w:shadow w:val="false"/>
+                <w:color w:val="FFFFFF"/>
+                <w:sz w:val="24"/>
+                <w:szCs w:val="24"/>
+                <w:u w:val="none"/>
+              </w:rPr>
+            </w:r>
+          </w:p>
+        </w:tc>
+        <w:tc>
+          <w:tcPr>
+            <w:tcW w:w="4727" w:type="dxa"/>
+            <w:tcBorders>
+              <w:top w:val="single" w:sz="6" w:space="0" w:color="FAA61A"/>
+              <w:right w:val="single" w:sz="6" w:space="0" w:color="FAA61A"/>
+            </w:tcBorders>
+            <w:shd w:fill="FAA61A" w:val="clear"/>
+          </w:tcPr>
+          <w:p>
+            <w:pPr>
+              <w:pStyle w:val="TableContents"/>
+              <w:jc w:val="left"/>
+              <w:rPr>
+                <w:rFonts w:ascii="Liberation Sans" w:hAnsi="Liberation Sans"/>
+                <w:b w:val="false"/>
+                <w:b w:val="false"/>
+                <w:bCs w:val="false"/>
+                <w:i w:val="false"/>
+                <w:i w:val="false"/>
+                <w:iCs w:val="false"/>
+                <w:strike w:val="false"/>
+                <w:dstrike w:val="false"/>
+                <w:outline w:val="false"/>
+                <w:shadow w:val="false"/>
+                <w:color w:val="000000"/>
+                <w:sz w:val="24"/>
+                <w:szCs w:val="24"/>
+                <w:u w:val="none"/>
+              </w:rPr>
+            </w:pPr>
+            <w:r>
+              <w:rPr>
+                <w:rFonts w:ascii="Liberation Sans" w:hAnsi="Liberation Sans"/>
+                <w:b/>
+                <w:bCs/>
+                <w:i w:val="false"/>
+                <w:iCs w:val="false"/>
+                <w:strike w:val="false"/>
+                <w:dstrike w:val="false"/>
+                <w:outline w:val="false"/>
+                <w:shadow w:val="false"/>
+                <w:color w:val="FFFFFF"/>
+                <w:sz w:val="24"/>
+                <w:szCs w:val="24"/>
+                <w:u w:val="none"/>
+              </w:rPr>
+            </w:r>
+          </w:p>
+        </w:tc>
+      </w:tr>
+      <w:tr>
+        <w:trPr/>
+        <w:tc>
+          <w:tcPr>
+            <w:tcW w:w="4728" w:type="dxa"/>
+            <w:tcBorders>
+              <w:left w:val="single" w:sz="6" w:space="0" w:color="FAA61A"/>
+              <w:bottom w:val="single" w:sz="6" w:space="0" w:color="FAA61A"/>
+            </w:tcBorders>
+            <w:shd w:fill="FFFBCC" w:val="clear"/>
+          </w:tcPr>
+          <w:p>
+            <w:pPr>
+              <w:pStyle w:val="TableContents"/>
+              <w:jc w:val="left"/>
+              <w:rPr>
+                <w:rFonts w:ascii="Liberation Sans" w:hAnsi="Liberation Sans"/>
+                <w:b w:val="false"/>
+                <w:b w:val="false"/>
+                <w:bCs w:val="false"/>
+                <w:i w:val="false"/>
+                <w:i w:val="false"/>
+                <w:iCs w:val="false"/>
+                <w:strike w:val="false"/>
+                <w:dstrike w:val="false"/>
+                <w:outline w:val="false"/>
+                <w:shadow w:val="false"/>
+                <w:color w:val="000000"/>
+                <w:sz w:val="24"/>
+                <w:szCs w:val="24"/>
+                <w:u w:val="none"/>
+              </w:rPr>
+            </w:pPr>
+            <w:r>
+              <w:rPr>
+                <w:rFonts w:ascii="Liberation Sans" w:hAnsi="Liberation Sans"/>
+                <w:b/>
+                <w:bCs/>
+                <w:i w:val="false"/>
+                <w:iCs w:val="false"/>
+                <w:strike w:val="false"/>
+                <w:dstrike w:val="false"/>
+                <w:outline w:val="false"/>
+                <w:shadow w:val="false"/>
+                <w:color w:val="000000"/>
+                <w:sz w:val="24"/>
+                <w:szCs w:val="24"/>
+                <w:u w:val="none"/>
+              </w:rPr>
+            </w:r>
+          </w:p>
+        </w:tc>
+        <w:tc>
+          <w:tcPr>
+            <w:tcW w:w="4727" w:type="dxa"/>
+            <w:tcBorders>
+              <w:bottom w:val="single" w:sz="6" w:space="0" w:color="FAA61A"/>
+              <w:right w:val="single" w:sz="6" w:space="0" w:color="FAA61A"/>
+            </w:tcBorders>
+            <w:shd w:fill="FFFBCC" w:val="clear"/>
+          </w:tcPr>
+          <w:p>
+            <w:pPr>
+              <w:pStyle w:val="TableContents"/>
+              <w:jc w:val="left"/>
+              <w:rPr>
+                <w:rFonts w:ascii="Liberation Sans" w:hAnsi="Liberation Sans"/>
+                <w:b w:val="false"/>
+                <w:b w:val="false"/>
+                <w:bCs w:val="false"/>
+                <w:i w:val="false"/>
+                <w:i w:val="false"/>
+                <w:iCs w:val="false"/>
+                <w:strike w:val="false"/>
+                <w:dstrike w:val="false"/>
+                <w:outline w:val="false"/>
+                <w:shadow w:val="false"/>
+                <w:color w:val="000000"/>
+                <w:sz w:val="24"/>
+                <w:szCs w:val="24"/>
+                <w:u w:val="none"/>
+              </w:rPr>
+            </w:pPr>
+            <w:r>
+              <w:rPr>
+                <w:rFonts w:ascii="Liberation Sans" w:hAnsi="Liberation Sans"/>
+                <w:b w:val="false"/>
+                <w:bCs w:val="false"/>
+                <w:i w:val="false"/>
+                <w:iCs w:val="false"/>
+                <w:strike w:val="false"/>
+                <w:dstrike w:val="false"/>
+                <w:outline w:val="false"/>
+                <w:shadow w:val="false"/>
+                <w:color w:val="000000"/>
+                <w:sz w:val="24"/>
+                <w:szCs w:val="24"/>
+                <w:u w:val="none"/>
+              </w:rPr>
+              <w:t>aa</w:t>
+            </w:r>
+          </w:p>
+        </w:tc>
+      </w:tr>
+    </w:tbl>
+    <w:p>
+      <w:pPr>
+        <w:pStyle w:val="Normal"/>
+        <w:bidi w:val="0"/>
+        <w:jc w:val="left"/>
+        <w:rPr/>
+      </w:pPr>
+      <w:r>
+        <w:rPr/>
+      </w:r>
+    </w:p>
+    <w:tbl>
+      <w:tblPr>
+        <w:tblW w:w="9456" w:type="dxa"/>
+        <w:jc w:val="left"/>
+        <w:tblInd w:w="0" w:type="dxa"/>
+        <w:tblCellMar>
+          <w:top w:w="0" w:type="dxa"/>
+          <w:left w:w="7" w:type="dxa"/>
+          <w:bottom w:w="0" w:type="dxa"/>
+          <w:right w:w="7" w:type="dxa"/>
+        </w:tblCellMar>
+      </w:tblPr>
+      <w:tblGrid>
+        <w:gridCol w:w="4728"/>
+        <w:gridCol w:w="4728"/>
+      </w:tblGrid>
+      <w:tr>
+        <w:trPr/>
+        <w:tc>
+          <w:tcPr>
+            <w:tcW w:w="4728" w:type="dxa"/>
+            <w:tcBorders>
+              <w:top w:val="single" w:sz="6" w:space="0" w:color="666666"/>
+              <w:left w:val="single" w:sz="6" w:space="0" w:color="666666"/>
+              <w:bottom w:val="single" w:sz="6" w:space="0" w:color="666666"/>
+              <w:right w:val="single" w:sz="6" w:space="0" w:color="666666"/>
+            </w:tcBorders>
+            <w:shd w:fill="B2B2B2" w:val="clear"/>
+          </w:tcPr>
+          <w:p>
+            <w:pPr>
+              <w:pStyle w:val="TableContents"/>
+              <w:jc w:val="left"/>
+              <w:rPr>
+                <w:rFonts w:ascii="Liberation Sans" w:hAnsi="Liberation Sans"/>
+                <w:b w:val="false"/>
+                <w:b w:val="false"/>
+                <w:bCs w:val="false"/>
+                <w:i w:val="false"/>
+                <w:i w:val="false"/>
+                <w:iCs w:val="false"/>
+                <w:strike w:val="false"/>
+                <w:dstrike w:val="false"/>
+                <w:outline w:val="false"/>
+                <w:shadow w:val="false"/>
+                <w:color w:val="000000"/>
+                <w:sz w:val="24"/>
+                <w:szCs w:val="24"/>
+                <w:u w:val="none"/>
+              </w:rPr>
+            </w:pPr>
+            <w:r>
+              <w:rPr>
+                <w:rFonts w:ascii="Liberation Sans" w:hAnsi="Liberation Sans"/>
+                <w:b w:val="false"/>
+                <w:bCs w:val="false"/>
+                <w:i w:val="false"/>
+                <w:iCs w:val="false"/>
+                <w:strike w:val="false"/>
+                <w:dstrike w:val="false"/>
+                <w:outline w:val="false"/>
+                <w:shadow w:val="false"/>
+                <w:color w:val="000000"/>
+                <w:sz w:val="24"/>
+                <w:szCs w:val="24"/>
+                <w:u w:val="none"/>
+              </w:rPr>
+              <w:t>a</w:t>
+            </w:r>
+          </w:p>
+        </w:tc>
+        <w:tc>
+          <w:tcPr>
+            <w:tcW w:w="4728" w:type="dxa"/>
+            <w:tcBorders>
+              <w:top w:val="single" w:sz="6" w:space="0" w:color="666666"/>
+              <w:left w:val="single" w:sz="6" w:space="0" w:color="666666"/>
+              <w:bottom w:val="single" w:sz="6" w:space="0" w:color="666666"/>
+              <w:right w:val="single" w:sz="6" w:space="0" w:color="666666"/>
+            </w:tcBorders>
+            <w:shd w:fill="B2B2B2" w:val="clear"/>
+          </w:tcPr>
+          <w:p>
+            <w:pPr>
+              <w:pStyle w:val="TableContents"/>
+              <w:jc w:val="left"/>
+              <w:rPr>
+                <w:rFonts w:ascii="Liberation Sans" w:hAnsi="Liberation Sans"/>
+                <w:b w:val="false"/>
+                <w:b w:val="false"/>
+                <w:bCs w:val="false"/>
+                <w:i w:val="false"/>
+                <w:i w:val="false"/>
+                <w:iCs w:val="false"/>
+                <w:strike w:val="false"/>
+                <w:dstrike w:val="false"/>
+                <w:outline w:val="false"/>
+                <w:shadow w:val="false"/>
+                <w:color w:val="000000"/>
+                <w:sz w:val="24"/>
+                <w:szCs w:val="24"/>
+                <w:u w:val="none"/>
+              </w:rPr>
+            </w:pPr>
+            <w:r>
+              <w:rPr>
+                <w:rFonts w:ascii="Liberation Sans" w:hAnsi="Liberation Sans"/>
+                <w:b w:val="false"/>
+                <w:bCs w:val="false"/>
+                <w:i w:val="false"/>
+                <w:iCs w:val="false"/>
+                <w:strike w:val="false"/>
+                <w:dstrike w:val="false"/>
+                <w:outline w:val="false"/>
+                <w:shadow w:val="false"/>
+                <w:color w:val="000000"/>
+                <w:sz w:val="24"/>
+                <w:szCs w:val="24"/>
+                <w:u w:val="none"/>
+              </w:rPr>
+              <w:t>b</w:t>
+            </w:r>
+          </w:p>
+        </w:tc>
+      </w:tr>
+      <w:tr>
+        <w:trPr/>
+        <w:tc>
+          <w:tcPr>
+            <w:tcW w:w="4728" w:type="dxa"/>
+            <w:tcBorders>
+              <w:top w:val="single" w:sz="6" w:space="0" w:color="666666"/>
+              <w:left w:val="single" w:sz="6" w:space="0" w:color="666666"/>
+              <w:bottom w:val="single" w:sz="6" w:space="0" w:color="666666"/>
+              <w:right w:val="single" w:sz="6" w:space="0" w:color="666666"/>
+            </w:tcBorders>
+            <w:shd w:fill="EEEEEE" w:val="clear"/>
+          </w:tcPr>
+          <w:p>
+            <w:pPr>
+              <w:pStyle w:val="TableContents"/>
+              <w:jc w:val="left"/>
+              <w:rPr>
+                <w:rFonts w:ascii="Liberation Sans" w:hAnsi="Liberation Sans"/>
+                <w:b w:val="false"/>
+                <w:b w:val="false"/>
+                <w:bCs w:val="false"/>
+                <w:i w:val="false"/>
+                <w:i w:val="false"/>
+                <w:iCs w:val="false"/>
+                <w:strike w:val="false"/>
+                <w:dstrike w:val="false"/>
+                <w:outline w:val="false"/>
+                <w:shadow w:val="false"/>
+                <w:color w:val="000000"/>
+                <w:sz w:val="24"/>
+                <w:szCs w:val="24"/>
+                <w:u w:val="none"/>
+              </w:rPr>
+            </w:pPr>
+            <w:r>
+              <w:rPr>
+                <w:rFonts w:ascii="Liberation Sans" w:hAnsi="Liberation Sans"/>
+                <w:b w:val="false"/>
+                <w:bCs w:val="false"/>
+                <w:i w:val="false"/>
+                <w:iCs w:val="false"/>
+                <w:strike w:val="false"/>
+                <w:dstrike w:val="false"/>
+                <w:outline w:val="false"/>
+                <w:shadow w:val="false"/>
+                <w:color w:val="000000"/>
+                <w:sz w:val="24"/>
+                <w:szCs w:val="24"/>
+                <w:u w:val="none"/>
+              </w:rPr>
+              <w:t>c</w:t>
+            </w:r>
+          </w:p>
+        </w:tc>
+        <w:tc>
+          <w:tcPr>
+            <w:tcW w:w="4728" w:type="dxa"/>
+            <w:tcBorders>
+              <w:top w:val="single" w:sz="6" w:space="0" w:color="666666"/>
+              <w:left w:val="single" w:sz="6" w:space="0" w:color="666666"/>
+              <w:bottom w:val="single" w:sz="6" w:space="0" w:color="666666"/>
+              <w:right w:val="single" w:sz="6" w:space="0" w:color="666666"/>
+            </w:tcBorders>
+            <w:shd w:fill="EEEEEE" w:val="clear"/>
+          </w:tcPr>
+          <w:p>
+            <w:pPr>
+              <w:pStyle w:val="TableContents"/>
+              <w:jc w:val="left"/>
+              <w:rPr>
+                <w:rFonts w:ascii="Liberation Serif" w:hAnsi="Liberation Serif"/>
+                <w:b w:val="false"/>
+                <w:b w:val="false"/>
+                <w:bCs w:val="false"/>
+                <w:i w:val="false"/>
+                <w:i w:val="false"/>
+                <w:iCs w:val="false"/>
+                <w:strike w:val="false"/>
+                <w:dstrike w:val="false"/>
+                <w:outline w:val="false"/>
+                <w:shadow w:val="false"/>
+                <w:color w:val="auto"/>
+                <w:sz w:val="24"/>
+                <w:szCs w:val="24"/>
+                <w:u w:val="none"/>
+              </w:rPr>
+            </w:pPr>
+            <w:r>
+              <w:rPr>
+                <w:b w:val="false"/>
+                <w:bCs w:val="false"/>
+                <w:i w:val="false"/>
+                <w:iCs w:val="false"/>
+                <w:strike w:val="false"/>
+                <w:dstrike w:val="false"/>
+                <w:outline w:val="false"/>
+                <w:shadow w:val="false"/>
+                <w:color w:val="auto"/>
+                <w:sz w:val="24"/>
+                <w:szCs w:val="24"/>
+                <w:u w:val="none"/>
+              </w:rPr>
+              <w:t>d</w:t>
+            </w:r>
+          </w:p>
+        </w:tc>
+      </w:tr>
+    </w:tbl>
+    <w:p>
+      <w:pPr>
+        <w:pStyle w:val="Normal"/>
+        <w:bidi w:val="0"/>
+        <w:jc w:val="left"/>
+        <w:rPr/>
+      </w:pPr>
+      <w:r>
+        <w:rPr/>
+      </w:r>
+    </w:p>
+    <w:p>
+      <w:pPr>
+        <w:pStyle w:val="Normal"/>
+        <w:bidi w:val="0"/>
+        <w:jc w:val="left"/>
+        <w:rPr/>
+      </w:pPr>
+      <w:r>
+        <w:rPr/>
+      </w:r>
+    </w:p>
+    <w:p>
+      <w:pPr>
+        <w:pStyle w:val="Normal"/>
+        <w:bidi w:val="0"/>
+        <w:jc w:val="left"/>
+        <w:rPr/>
+      </w:pPr>
+      <w:r>
+        <w:rPr/>
+      </w:r>
+    </w:p>
     <w:sectPr>
       <w:type w:val="continuous"/>
       <w:pgSz w:w="11906" w:h="16838"/>

</xml_diff>